<commit_message>
fachl. PH, mic_amp, englisch
</commit_message>
<xml_diff>
--- a/Admin/Englisch/project_meetings.docx
+++ b/Admin/Englisch/project_meetings.docx
@@ -38,6 +38,13 @@
               <w:lang w:val="en-GB"/>
             </w:rPr>
           </w:pPr>
+          <w:r>
+            <w:rPr>
+              <w:rFonts w:ascii="Cambria" w:eastAsia="Calibri" w:hAnsi="Cambria" w:cs="Calibri"/>
+              <w:lang w:val="en-GB"/>
+            </w:rPr>
+            <w:t>The next meeting will be held as follows.</w:t>
+          </w:r>
         </w:p>
         <w:p>
           <w:pPr>
@@ -48,15 +55,15 @@
         </w:p>
         <w:tbl>
           <w:tblPr>
-            <w:tblW w:w="8830" w:type="dxa"/>
+            <w:tblW w:w="8971" w:type="dxa"/>
             <w:tblInd w:w="96" w:type="dxa"/>
             <w:tblBorders>
-              <w:top w:val="single" w:sz="4" w:space="0" w:color="999999"/>
-              <w:left w:val="single" w:sz="4" w:space="0" w:color="999999"/>
-              <w:bottom w:val="single" w:sz="4" w:space="0" w:color="999999"/>
-              <w:right w:val="single" w:sz="4" w:space="0" w:color="999999"/>
-              <w:insideH w:val="single" w:sz="4" w:space="0" w:color="999999"/>
-              <w:insideV w:val="single" w:sz="4" w:space="0" w:color="999999"/>
+              <w:top w:val="single" w:sz="4" w:space="0" w:color="auto"/>
+              <w:left w:val="single" w:sz="4" w:space="0" w:color="auto"/>
+              <w:bottom w:val="single" w:sz="4" w:space="0" w:color="auto"/>
+              <w:right w:val="single" w:sz="4" w:space="0" w:color="auto"/>
+              <w:insideH w:val="single" w:sz="4" w:space="0" w:color="auto"/>
+              <w:insideV w:val="single" w:sz="4" w:space="0" w:color="auto"/>
             </w:tblBorders>
             <w:tblCellMar>
               <w:top w:w="113" w:type="dxa"/>
@@ -68,19 +75,13 @@
           </w:tblPr>
           <w:tblGrid>
             <w:gridCol w:w="4536"/>
-            <w:gridCol w:w="4294"/>
+            <w:gridCol w:w="4435"/>
           </w:tblGrid>
           <w:tr>
             <w:tc>
               <w:tcPr>
-                <w:tcW w:w="8830" w:type="dxa"/>
+                <w:tcW w:w="8971" w:type="dxa"/>
                 <w:gridSpan w:val="2"/>
-                <w:tcBorders>
-                  <w:top w:val="single" w:sz="4" w:space="0" w:color="999999"/>
-                  <w:left w:val="single" w:sz="4" w:space="0" w:color="999999"/>
-                  <w:bottom w:val="single" w:sz="4" w:space="0" w:color="999999"/>
-                  <w:right w:val="single" w:sz="4" w:space="0" w:color="999999"/>
-                </w:tcBorders>
                 <w:shd w:val="clear" w:color="auto" w:fill="auto"/>
                 <w:tcMar>
                   <w:left w:w="93" w:type="dxa"/>
@@ -90,13 +91,11 @@
                 <w:pPr>
                   <w:pStyle w:val="TabelleLabel"/>
                   <w:rPr>
-                    <w:rFonts w:cs="Arial"/>
                     <w:lang w:val="en-GB"/>
                   </w:rPr>
                 </w:pPr>
                 <w:r>
                   <w:rPr>
-                    <w:rFonts w:cs="Arial"/>
                     <w:lang w:val="en-GB"/>
                   </w:rPr>
                   <w:t>Topic of the agenda</w:t>
@@ -104,15 +103,13 @@
               </w:p>
               <w:p>
                 <w:pPr>
-                  <w:pStyle w:val="TabelleTitel"/>
+                  <w:pStyle w:val="TabelleContent"/>
                   <w:rPr>
-                    <w:rFonts w:ascii="Cambria" w:hAnsi="Cambria" w:cs="Arial"/>
                     <w:lang w:val="en-GB"/>
                   </w:rPr>
                 </w:pPr>
                 <w:r>
                   <w:rPr>
-                    <w:rFonts w:ascii="Cambria" w:hAnsi="Cambria" w:cs="Arial"/>
                     <w:lang w:val="en-GB"/>
                   </w:rPr>
                   <w:t>Progress report</w:t>
@@ -124,12 +121,6 @@
             <w:tc>
               <w:tcPr>
                 <w:tcW w:w="4536" w:type="dxa"/>
-                <w:tcBorders>
-                  <w:top w:val="single" w:sz="4" w:space="0" w:color="999999"/>
-                  <w:left w:val="single" w:sz="4" w:space="0" w:color="999999"/>
-                  <w:bottom w:val="single" w:sz="4" w:space="0" w:color="999999"/>
-                  <w:right w:val="single" w:sz="4" w:space="0" w:color="999999"/>
-                </w:tcBorders>
                 <w:shd w:val="clear" w:color="auto" w:fill="auto"/>
                 <w:tcMar>
                   <w:left w:w="93" w:type="dxa"/>
@@ -155,13 +146,13 @@
                 <w:pPr>
                   <w:pStyle w:val="TabelleContent"/>
                   <w:rPr>
-                    <w:rFonts w:ascii="Cambria" w:hAnsi="Cambria" w:cs="Arial"/>
+                    <w:rFonts w:cs="Arial"/>
                     <w:lang w:val="en-GB"/>
                   </w:rPr>
                 </w:pPr>
                 <w:r>
                   <w:rPr>
-                    <w:rFonts w:ascii="Cambria" w:hAnsi="Cambria" w:cs="Arial"/>
+                    <w:rFonts w:cs="Arial"/>
                     <w:lang w:val="en-GB"/>
                   </w:rPr>
                   <w:t>24.03.2020 / 13:05 – 13:50</w:t>
@@ -170,13 +161,7 @@
             </w:tc>
             <w:tc>
               <w:tcPr>
-                <w:tcW w:w="4294" w:type="dxa"/>
-                <w:tcBorders>
-                  <w:top w:val="single" w:sz="4" w:space="0" w:color="999999"/>
-                  <w:left w:val="single" w:sz="4" w:space="0" w:color="999999"/>
-                  <w:bottom w:val="single" w:sz="4" w:space="0" w:color="999999"/>
-                  <w:right w:val="single" w:sz="4" w:space="0" w:color="999999"/>
-                </w:tcBorders>
+                <w:tcW w:w="4435" w:type="dxa"/>
                 <w:shd w:val="clear" w:color="auto" w:fill="auto"/>
                 <w:tcMar>
                   <w:left w:w="93" w:type="dxa"/>
@@ -202,7 +187,7 @@
                 <w:pPr>
                   <w:pStyle w:val="TabelleContent"/>
                   <w:rPr>
-                    <w:rFonts w:ascii="Cambria" w:hAnsi="Cambria" w:cs="Arial"/>
+                    <w:rFonts w:cs="Arial"/>
                     <w:lang w:val="en-GB"/>
                   </w:rPr>
                 </w:pPr>
@@ -213,12 +198,6 @@
             <w:tc>
               <w:tcPr>
                 <w:tcW w:w="4536" w:type="dxa"/>
-                <w:tcBorders>
-                  <w:top w:val="single" w:sz="4" w:space="0" w:color="999999"/>
-                  <w:left w:val="single" w:sz="4" w:space="0" w:color="999999"/>
-                  <w:bottom w:val="single" w:sz="4" w:space="0" w:color="999999"/>
-                  <w:right w:val="single" w:sz="4" w:space="0" w:color="999999"/>
-                </w:tcBorders>
                 <w:shd w:val="clear" w:color="auto" w:fill="auto"/>
                 <w:tcMar>
                   <w:left w:w="93" w:type="dxa"/>
@@ -244,13 +223,13 @@
                 <w:pPr>
                   <w:pStyle w:val="TabelleContent"/>
                   <w:rPr>
-                    <w:rFonts w:ascii="Cambria" w:hAnsi="Cambria" w:cs="Arial"/>
+                    <w:rFonts w:cs="Arial"/>
                     <w:lang w:val="en-GB" w:eastAsia="de-DE"/>
                   </w:rPr>
                 </w:pPr>
                 <w:r>
                   <w:rPr>
-                    <w:rFonts w:ascii="Cambria" w:hAnsi="Cambria" w:cs="Arial"/>
+                    <w:rFonts w:cs="Arial"/>
                     <w:lang w:val="en-GB" w:eastAsia="de-DE"/>
                   </w:rPr>
                   <w:t>Jenny Meier</w:t>
@@ -260,13 +239,13 @@
                 <w:pPr>
                   <w:pStyle w:val="TabelleContent"/>
                   <w:rPr>
-                    <w:rFonts w:ascii="Cambria" w:hAnsi="Cambria" w:cs="Arial"/>
+                    <w:rFonts w:cs="Arial"/>
                     <w:lang w:val="en-GB" w:eastAsia="de-DE"/>
                   </w:rPr>
                 </w:pPr>
                 <w:r>
                   <w:rPr>
-                    <w:rFonts w:ascii="Cambria" w:hAnsi="Cambria" w:cs="Arial"/>
+                    <w:rFonts w:cs="Arial"/>
                     <w:lang w:val="en-GB" w:eastAsia="de-DE"/>
                   </w:rPr>
                   <w:t>Silvan Burkard</w:t>
@@ -276,13 +255,13 @@
                 <w:pPr>
                   <w:pStyle w:val="TabelleContent"/>
                   <w:rPr>
-                    <w:rFonts w:ascii="Cambria" w:hAnsi="Cambria" w:cs="Arial"/>
+                    <w:rFonts w:cs="Arial"/>
                     <w:lang w:val="en-GB" w:eastAsia="de-DE"/>
                   </w:rPr>
                 </w:pPr>
                 <w:r>
                   <w:rPr>
-                    <w:rFonts w:ascii="Cambria" w:hAnsi="Cambria" w:cs="Arial"/>
+                    <w:rFonts w:cs="Arial"/>
                     <w:lang w:val="en-GB" w:eastAsia="de-DE"/>
                   </w:rPr>
                   <w:t>Roman Fischer</w:t>
@@ -292,13 +271,13 @@
                 <w:pPr>
                   <w:pStyle w:val="TabelleContent"/>
                   <w:rPr>
-                    <w:rFonts w:ascii="Cambria" w:hAnsi="Cambria" w:cs="Arial"/>
+                    <w:rFonts w:cs="Arial"/>
                     <w:lang w:val="en-GB" w:eastAsia="de-DE"/>
                   </w:rPr>
                 </w:pPr>
                 <w:r>
                   <w:rPr>
-                    <w:rFonts w:ascii="Cambria" w:hAnsi="Cambria" w:cs="Arial"/>
+                    <w:rFonts w:cs="Arial"/>
                     <w:lang w:val="en-GB" w:eastAsia="de-DE"/>
                   </w:rPr>
                   <w:t>Reto Gärtner</w:t>
@@ -308,13 +287,13 @@
                 <w:pPr>
                   <w:pStyle w:val="TabelleContent"/>
                   <w:rPr>
-                    <w:rFonts w:ascii="Cambria" w:hAnsi="Cambria" w:cs="Arial"/>
+                    <w:rFonts w:cs="Arial"/>
                     <w:lang w:val="en-GB" w:eastAsia="de-DE"/>
                   </w:rPr>
                 </w:pPr>
                 <w:r>
                   <w:rPr>
-                    <w:rFonts w:ascii="Cambria" w:hAnsi="Cambria" w:cs="Arial"/>
+                    <w:rFonts w:cs="Arial"/>
                     <w:lang w:val="en-GB" w:eastAsia="de-DE"/>
                   </w:rPr>
                   <w:t>Julian Jeisy (project leader)</w:t>
@@ -323,13 +302,7 @@
             </w:tc>
             <w:tc>
               <w:tcPr>
-                <w:tcW w:w="4294" w:type="dxa"/>
-                <w:tcBorders>
-                  <w:top w:val="single" w:sz="4" w:space="0" w:color="999999"/>
-                  <w:left w:val="single" w:sz="4" w:space="0" w:color="999999"/>
-                  <w:bottom w:val="single" w:sz="4" w:space="0" w:color="999999"/>
-                  <w:right w:val="single" w:sz="4" w:space="0" w:color="999999"/>
-                </w:tcBorders>
+                <w:tcW w:w="4435" w:type="dxa"/>
                 <w:shd w:val="clear" w:color="auto" w:fill="auto"/>
                 <w:tcMar>
                   <w:left w:w="93" w:type="dxa"/>
@@ -355,13 +328,13 @@
                 <w:pPr>
                   <w:pStyle w:val="TabelleContent"/>
                   <w:rPr>
-                    <w:rFonts w:ascii="Cambria" w:hAnsi="Cambria" w:cs="Arial"/>
+                    <w:rFonts w:cs="Arial"/>
                     <w:lang w:val="en-GB"/>
                   </w:rPr>
                 </w:pPr>
                 <w:r>
                   <w:rPr>
-                    <w:rFonts w:ascii="Cambria" w:hAnsi="Cambria" w:cs="Arial"/>
+                    <w:rFonts w:cs="Arial"/>
                     <w:lang w:val="en-GB"/>
                   </w:rPr>
                   <w:t>-</w:t>
@@ -373,12 +346,6 @@
             <w:tc>
               <w:tcPr>
                 <w:tcW w:w="4536" w:type="dxa"/>
-                <w:tcBorders>
-                  <w:top w:val="single" w:sz="4" w:space="0" w:color="999999"/>
-                  <w:left w:val="single" w:sz="4" w:space="0" w:color="999999"/>
-                  <w:bottom w:val="single" w:sz="4" w:space="0" w:color="999999"/>
-                  <w:right w:val="single" w:sz="4" w:space="0" w:color="999999"/>
-                </w:tcBorders>
                 <w:shd w:val="clear" w:color="auto" w:fill="auto"/>
                 <w:tcMar>
                   <w:left w:w="93" w:type="dxa"/>
@@ -404,13 +371,13 @@
                 <w:pPr>
                   <w:pStyle w:val="TabelleContent"/>
                   <w:rPr>
-                    <w:rFonts w:ascii="Cambria" w:hAnsi="Cambria" w:cs="Arial"/>
+                    <w:rFonts w:cs="Arial"/>
                     <w:lang w:val="en-GB"/>
                   </w:rPr>
                 </w:pPr>
                 <w:r>
                   <w:rPr>
-                    <w:rFonts w:ascii="Cambria" w:hAnsi="Cambria" w:cs="Arial"/>
+                    <w:rFonts w:cs="Arial"/>
                     <w:lang w:val="en-GB" w:eastAsia="de-DE"/>
                   </w:rPr>
                   <w:t>Julian Jeisy</w:t>
@@ -419,13 +386,7 @@
             </w:tc>
             <w:tc>
               <w:tcPr>
-                <w:tcW w:w="4294" w:type="dxa"/>
-                <w:tcBorders>
-                  <w:top w:val="single" w:sz="4" w:space="0" w:color="999999"/>
-                  <w:left w:val="single" w:sz="4" w:space="0" w:color="999999"/>
-                  <w:bottom w:val="single" w:sz="4" w:space="0" w:color="999999"/>
-                  <w:right w:val="single" w:sz="4" w:space="0" w:color="999999"/>
-                </w:tcBorders>
+                <w:tcW w:w="4435" w:type="dxa"/>
                 <w:shd w:val="clear" w:color="auto" w:fill="auto"/>
                 <w:tcMar>
                   <w:left w:w="93" w:type="dxa"/>
@@ -451,13 +412,13 @@
                 <w:pPr>
                   <w:pStyle w:val="TabelleContent"/>
                   <w:rPr>
-                    <w:rFonts w:ascii="Cambria" w:hAnsi="Cambria" w:cs="Arial"/>
+                    <w:rFonts w:cs="Arial"/>
                     <w:lang w:val="en-GB"/>
                   </w:rPr>
                 </w:pPr>
                 <w:r>
                   <w:rPr>
-                    <w:rFonts w:ascii="Cambria" w:hAnsi="Cambria" w:cs="Arial"/>
+                    <w:rFonts w:cs="Arial"/>
                     <w:lang w:val="en-GB" w:eastAsia="de-DE"/>
                   </w:rPr>
                   <w:t>Roman Fischer</w:t>
@@ -475,7 +436,7 @@
         </w:p>
         <w:p>
           <w:pPr>
-            <w:pStyle w:val="berschrift1"/>
+            <w:pStyle w:val="berschrift2"/>
             <w:rPr>
               <w:lang w:val="en-GB"/>
             </w:rPr>
@@ -522,7 +483,7 @@
         </w:p>
         <w:p>
           <w:pPr>
-            <w:pStyle w:val="berschrift1"/>
+            <w:pStyle w:val="berschrift2"/>
             <w:rPr>
               <w:lang w:val="en-GB"/>
             </w:rPr>
@@ -532,6 +493,19 @@
               <w:lang w:val="en-GB"/>
             </w:rPr>
             <w:t>Topics and Goals</w:t>
+          </w:r>
+        </w:p>
+        <w:p>
+          <w:pPr>
+            <w:rPr>
+              <w:lang w:val="en-GB"/>
+            </w:rPr>
+          </w:pPr>
+          <w:r>
+            <w:rPr>
+              <w:lang w:val="en-GB"/>
+            </w:rPr>
+            <w:t>The following table lists all topics and goals of the project meeting.</w:t>
           </w:r>
         </w:p>
         <w:p>
@@ -560,8 +534,14 @@
               <w:p>
                 <w:pPr>
                   <w:pStyle w:val="TabelleLabel"/>
+                  <w:rPr>
+                    <w:lang w:val="en-GB"/>
+                  </w:rPr>
                 </w:pPr>
                 <w:r>
+                  <w:rPr>
+                    <w:lang w:val="en-GB"/>
+                  </w:rPr>
                   <w:t>Topic</w:t>
                 </w:r>
               </w:p>
@@ -573,8 +553,14 @@
               <w:p>
                 <w:pPr>
                   <w:pStyle w:val="TabelleLabel"/>
+                  <w:rPr>
+                    <w:lang w:val="en-GB"/>
+                  </w:rPr>
                 </w:pPr>
                 <w:r>
+                  <w:rPr>
+                    <w:lang w:val="en-GB"/>
+                  </w:rPr>
                   <w:t>Preparation</w:t>
                 </w:r>
               </w:p>
@@ -586,14 +572,24 @@
               <w:p>
                 <w:pPr>
                   <w:pStyle w:val="TabelleLabel"/>
+                  <w:rPr>
+                    <w:lang w:val="en-GB"/>
+                  </w:rPr>
                 </w:pPr>
                 <w:r>
-                  <w:t>Process</w:t>
+                  <w:rPr>
+                    <w:lang w:val="en-GB"/>
+                  </w:rPr>
+                  <w:t>Proposed p</w:t>
+                </w:r>
+                <w:r>
+                  <w:rPr>
+                    <w:lang w:val="en-GB"/>
+                  </w:rPr>
+                  <w:t>rocess</w:t>
                 </w:r>
               </w:p>
             </w:tc>
-            <w:bookmarkStart w:id="0" w:name="_GoBack"/>
-            <w:bookmarkEnd w:id="0"/>
           </w:tr>
           <w:tr>
             <w:tc>
@@ -602,14 +598,129 @@
               </w:tcPr>
               <w:p>
                 <w:pPr>
-                  <w:pBdr>
-                    <w:top w:val="none" w:sz="0" w:space="0" w:color="auto"/>
-                    <w:left w:val="none" w:sz="0" w:space="0" w:color="auto"/>
-                    <w:bottom w:val="none" w:sz="0" w:space="0" w:color="auto"/>
-                    <w:right w:val="none" w:sz="0" w:space="0" w:color="auto"/>
-                    <w:between w:val="none" w:sz="0" w:space="0" w:color="auto"/>
-                  </w:pBdr>
+                  <w:pStyle w:val="TabelleContent"/>
                   <w:rPr>
+                    <w:b/>
+                    <w:bCs/>
+                    <w:sz w:val="22"/>
+                    <w:szCs w:val="16"/>
+                    <w:lang w:val="en-GB"/>
+                  </w:rPr>
+                </w:pPr>
+                <w:r>
+                  <w:rPr>
+                    <w:b/>
+                    <w:bCs/>
+                    <w:sz w:val="22"/>
+                    <w:szCs w:val="16"/>
+                    <w:lang w:val="en-GB"/>
+                  </w:rPr>
+                  <w:t>Accept minutes from last meeting.</w:t>
+                </w:r>
+              </w:p>
+              <w:p>
+                <w:pPr>
+                  <w:pStyle w:val="TabelleContent"/>
+                  <w:rPr>
+                    <w:sz w:val="22"/>
+                    <w:szCs w:val="16"/>
+                    <w:lang w:val="en-GB"/>
+                  </w:rPr>
+                </w:pPr>
+                <w:r>
+                  <w:rPr>
+                    <w:sz w:val="22"/>
+                    <w:szCs w:val="16"/>
+                    <w:lang w:val="en-GB"/>
+                  </w:rPr>
+                  <w:t>Responsibility: JJ</w:t>
+                </w:r>
+              </w:p>
+              <w:p>
+                <w:pPr>
+                  <w:pStyle w:val="TabelleContent"/>
+                  <w:rPr>
+                    <w:sz w:val="22"/>
+                    <w:szCs w:val="16"/>
+                    <w:lang w:val="en-GB"/>
+                  </w:rPr>
+                </w:pPr>
+                <w:r>
+                  <w:rPr>
+                    <w:sz w:val="22"/>
+                    <w:szCs w:val="16"/>
+                    <w:lang w:val="en-GB"/>
+                  </w:rPr>
+                  <w:t>Duration: 3‘</w:t>
+                </w:r>
+              </w:p>
+            </w:tc>
+            <w:tc>
+              <w:tcPr>
+                <w:tcW w:w="3020" w:type="dxa"/>
+              </w:tcPr>
+              <w:p>
+                <w:pPr>
+                  <w:pStyle w:val="TabelleContent"/>
+                  <w:rPr>
+                    <w:sz w:val="22"/>
+                    <w:szCs w:val="16"/>
+                    <w:lang w:val="en-GB"/>
+                  </w:rPr>
+                </w:pPr>
+                <w:r>
+                  <w:rPr>
+                    <w:sz w:val="22"/>
+                    <w:szCs w:val="16"/>
+                    <w:lang w:val="en-GB"/>
+                  </w:rPr>
+                  <w:t>Read the minutes from the last meeting</w:t>
+                </w:r>
+                <w:r>
+                  <w:rPr>
+                    <w:sz w:val="22"/>
+                    <w:szCs w:val="16"/>
+                    <w:lang w:val="en-GB"/>
+                  </w:rPr>
+                  <w:t>.</w:t>
+                </w:r>
+              </w:p>
+            </w:tc>
+            <w:tc>
+              <w:tcPr>
+                <w:tcW w:w="3020" w:type="dxa"/>
+              </w:tcPr>
+              <w:p>
+                <w:pPr>
+                  <w:pStyle w:val="TabelleContent"/>
+                  <w:rPr>
+                    <w:sz w:val="22"/>
+                    <w:szCs w:val="16"/>
+                    <w:lang w:val="en-GB"/>
+                  </w:rPr>
+                </w:pPr>
+                <w:r>
+                  <w:rPr>
+                    <w:sz w:val="22"/>
+                    <w:szCs w:val="16"/>
+                    <w:lang w:val="en-GB"/>
+                  </w:rPr>
+                  <w:t>The chair will poll the team members.</w:t>
+                </w:r>
+              </w:p>
+            </w:tc>
+          </w:tr>
+          <w:tr>
+            <w:tc>
+              <w:tcPr>
+                <w:tcW w:w="3020" w:type="dxa"/>
+              </w:tcPr>
+              <w:p>
+                <w:pPr>
+                  <w:pStyle w:val="TabelleContent"/>
+                  <w:rPr>
+                    <w:sz w:val="22"/>
+                    <w:szCs w:val="16"/>
                     <w:lang w:val="en-GB"/>
                   </w:rPr>
                 </w:pPr>
@@ -621,14 +732,10 @@
               </w:tcPr>
               <w:p>
                 <w:pPr>
-                  <w:pBdr>
-                    <w:top w:val="none" w:sz="0" w:space="0" w:color="auto"/>
-                    <w:left w:val="none" w:sz="0" w:space="0" w:color="auto"/>
-                    <w:bottom w:val="none" w:sz="0" w:space="0" w:color="auto"/>
-                    <w:right w:val="none" w:sz="0" w:space="0" w:color="auto"/>
-                    <w:between w:val="none" w:sz="0" w:space="0" w:color="auto"/>
-                  </w:pBdr>
+                  <w:pStyle w:val="TabelleContent"/>
                   <w:rPr>
+                    <w:sz w:val="22"/>
+                    <w:szCs w:val="16"/>
                     <w:lang w:val="en-GB"/>
                   </w:rPr>
                 </w:pPr>
@@ -640,14 +747,287 @@
               </w:tcPr>
               <w:p>
                 <w:pPr>
-                  <w:pBdr>
-                    <w:top w:val="none" w:sz="0" w:space="0" w:color="auto"/>
-                    <w:left w:val="none" w:sz="0" w:space="0" w:color="auto"/>
-                    <w:bottom w:val="none" w:sz="0" w:space="0" w:color="auto"/>
-                    <w:right w:val="none" w:sz="0" w:space="0" w:color="auto"/>
-                    <w:between w:val="none" w:sz="0" w:space="0" w:color="auto"/>
-                  </w:pBdr>
+                  <w:pStyle w:val="TabelleContent"/>
                   <w:rPr>
+                    <w:sz w:val="22"/>
+                    <w:szCs w:val="16"/>
+                    <w:lang w:val="en-GB"/>
+                  </w:rPr>
+                </w:pPr>
+              </w:p>
+            </w:tc>
+          </w:tr>
+        </w:tbl>
+        <w:p>
+          <w:pPr>
+            <w:rPr>
+              <w:lang w:val="en-GB"/>
+            </w:rPr>
+          </w:pPr>
+        </w:p>
+        <w:p>
+          <w:pPr>
+            <w:pStyle w:val="berschrift1"/>
+            <w:rPr>
+              <w:lang w:val="en-GB"/>
+            </w:rPr>
+          </w:pPr>
+          <w:r>
+            <w:rPr>
+              <w:lang w:val="en-GB"/>
+            </w:rPr>
+            <w:t>Summary minutes</w:t>
+          </w:r>
+        </w:p>
+        <w:p>
+          <w:pPr>
+            <w:rPr>
+              <w:lang w:val="en-GB"/>
+            </w:rPr>
+          </w:pPr>
+          <w:r>
+            <w:rPr>
+              <w:lang w:val="en-GB"/>
+            </w:rPr>
+            <w:t>Formal language</w:t>
+          </w:r>
+          <w:r>
+            <w:rPr>
+              <w:lang w:val="en-GB"/>
+            </w:rPr>
+            <w:t>, p</w:t>
+          </w:r>
+          <w:r>
+            <w:rPr>
+              <w:lang w:val="en-GB"/>
+            </w:rPr>
+            <w:t>ast tense (simple active or passive)</w:t>
+          </w:r>
+          <w:r>
+            <w:rPr>
+              <w:lang w:val="en-GB"/>
+            </w:rPr>
+            <w:t>, w</w:t>
+          </w:r>
+          <w:r>
+            <w:rPr>
+              <w:lang w:val="en-GB"/>
+            </w:rPr>
+            <w:t>ill-</w:t>
+          </w:r>
+          <w:r>
+            <w:rPr>
+              <w:lang w:val="en-GB"/>
+            </w:rPr>
+            <w:t>f</w:t>
+          </w:r>
+          <w:r>
+            <w:rPr>
+              <w:lang w:val="en-GB"/>
+            </w:rPr>
+            <w:t>uture for future actions</w:t>
+          </w:r>
+          <w:r>
+            <w:rPr>
+              <w:lang w:val="en-GB"/>
+            </w:rPr>
+            <w:t>, i</w:t>
+          </w:r>
+          <w:r>
+            <w:rPr>
+              <w:lang w:val="en-GB"/>
+            </w:rPr>
+            <w:t>f detailed record necessary: reported</w:t>
+          </w:r>
+          <w:r>
+            <w:rPr>
+              <w:lang w:val="en-GB"/>
+            </w:rPr>
+            <w:t xml:space="preserve"> </w:t>
+          </w:r>
+          <w:r>
+            <w:rPr>
+              <w:lang w:val="en-GB"/>
+            </w:rPr>
+            <w:t>speech</w:t>
+          </w:r>
+          <w:r>
+            <w:rPr>
+              <w:lang w:val="en-GB"/>
+            </w:rPr>
+            <w:t>.</w:t>
+          </w:r>
+        </w:p>
+        <w:p>
+          <w:pPr>
+            <w:rPr>
+              <w:lang w:val="en-GB"/>
+            </w:rPr>
+          </w:pPr>
+        </w:p>
+        <w:p>
+          <w:pPr>
+            <w:pStyle w:val="berschrift2"/>
+            <w:rPr>
+              <w:lang w:val="en-GB"/>
+            </w:rPr>
+          </w:pPr>
+          <w:r>
+            <w:rPr>
+              <w:lang w:val="en-GB"/>
+            </w:rPr>
+            <w:t xml:space="preserve">Next </w:t>
+          </w:r>
+          <w:r>
+            <w:rPr>
+              <w:lang w:val="en-GB"/>
+            </w:rPr>
+            <w:t>steps</w:t>
+          </w:r>
+        </w:p>
+        <w:p>
+          <w:pPr>
+            <w:rPr>
+              <w:lang w:val="en-GB"/>
+            </w:rPr>
+          </w:pPr>
+          <w:r>
+            <w:rPr>
+              <w:lang w:val="en-GB"/>
+            </w:rPr>
+            <w:t xml:space="preserve">The following table shows </w:t>
+          </w:r>
+          <w:r>
+            <w:rPr>
+              <w:lang w:val="en-GB"/>
+            </w:rPr>
+            <w:t>future and pending tasks</w:t>
+          </w:r>
+          <w:r>
+            <w:rPr>
+              <w:lang w:val="en-GB"/>
+            </w:rPr>
+            <w:t>.</w:t>
+          </w:r>
+        </w:p>
+        <w:p>
+          <w:pPr>
+            <w:rPr>
+              <w:lang w:val="en-GB"/>
+            </w:rPr>
+          </w:pPr>
+        </w:p>
+        <w:tbl>
+          <w:tblPr>
+            <w:tblStyle w:val="Tabellenraster"/>
+            <w:tblW w:w="0" w:type="auto"/>
+            <w:tblLook w:val="04A0" w:firstRow="1" w:lastRow="0" w:firstColumn="1" w:lastColumn="0" w:noHBand="0" w:noVBand="1"/>
+          </w:tblPr>
+          <w:tblGrid>
+            <w:gridCol w:w="3020"/>
+            <w:gridCol w:w="3020"/>
+            <w:gridCol w:w="3020"/>
+          </w:tblGrid>
+          <w:tr>
+            <w:tc>
+              <w:tcPr>
+                <w:tcW w:w="3020" w:type="dxa"/>
+              </w:tcPr>
+              <w:p>
+                <w:pPr>
+                  <w:pStyle w:val="TabelleLabel"/>
+                  <w:rPr>
+                    <w:lang w:val="en-GB"/>
+                  </w:rPr>
+                </w:pPr>
+                <w:r>
+                  <w:rPr>
+                    <w:lang w:val="en-GB"/>
+                  </w:rPr>
+                  <w:t>Topic</w:t>
+                </w:r>
+              </w:p>
+            </w:tc>
+            <w:tc>
+              <w:tcPr>
+                <w:tcW w:w="3020" w:type="dxa"/>
+              </w:tcPr>
+              <w:p>
+                <w:pPr>
+                  <w:pStyle w:val="TabelleLabel"/>
+                  <w:rPr>
+                    <w:lang w:val="en-GB"/>
+                  </w:rPr>
+                </w:pPr>
+                <w:r>
+                  <w:rPr>
+                    <w:lang w:val="en-GB"/>
+                  </w:rPr>
+                  <w:t>Responsibility</w:t>
+                </w:r>
+              </w:p>
+            </w:tc>
+            <w:tc>
+              <w:tcPr>
+                <w:tcW w:w="3020" w:type="dxa"/>
+              </w:tcPr>
+              <w:p>
+                <w:pPr>
+                  <w:pStyle w:val="TabelleLabel"/>
+                  <w:rPr>
+                    <w:lang w:val="en-GB"/>
+                  </w:rPr>
+                </w:pPr>
+                <w:r>
+                  <w:rPr>
+                    <w:lang w:val="en-GB"/>
+                  </w:rPr>
+                  <w:t>Due time</w:t>
+                </w:r>
+              </w:p>
+            </w:tc>
+          </w:tr>
+          <w:tr>
+            <w:tc>
+              <w:tcPr>
+                <w:tcW w:w="3020" w:type="dxa"/>
+              </w:tcPr>
+              <w:p>
+                <w:pPr>
+                  <w:pStyle w:val="TabelleContent"/>
+                  <w:rPr>
+                    <w:sz w:val="22"/>
+                    <w:szCs w:val="16"/>
+                    <w:lang w:val="en-GB"/>
+                  </w:rPr>
+                </w:pPr>
+              </w:p>
+            </w:tc>
+            <w:tc>
+              <w:tcPr>
+                <w:tcW w:w="3020" w:type="dxa"/>
+              </w:tcPr>
+              <w:p>
+                <w:pPr>
+                  <w:pStyle w:val="TabelleContent"/>
+                  <w:rPr>
+                    <w:sz w:val="22"/>
+                    <w:szCs w:val="16"/>
+                    <w:lang w:val="en-GB"/>
+                  </w:rPr>
+                </w:pPr>
+              </w:p>
+            </w:tc>
+            <w:tc>
+              <w:tcPr>
+                <w:tcW w:w="3020" w:type="dxa"/>
+              </w:tcPr>
+              <w:p>
+                <w:pPr>
+                  <w:pStyle w:val="TabelleContent"/>
+                  <w:rPr>
+                    <w:sz w:val="22"/>
+                    <w:szCs w:val="16"/>
                     <w:lang w:val="en-GB"/>
                   </w:rPr>
                 </w:pPr>
@@ -661,14 +1041,9 @@
               </w:tcPr>
               <w:p>
                 <w:pPr>
-                  <w:pBdr>
-                    <w:top w:val="none" w:sz="0" w:space="0" w:color="auto"/>
-                    <w:left w:val="none" w:sz="0" w:space="0" w:color="auto"/>
-                    <w:bottom w:val="none" w:sz="0" w:space="0" w:color="auto"/>
-                    <w:right w:val="none" w:sz="0" w:space="0" w:color="auto"/>
-                    <w:between w:val="none" w:sz="0" w:space="0" w:color="auto"/>
-                  </w:pBdr>
+                  <w:pStyle w:val="TabelleContent"/>
                   <w:rPr>
+                    <w:szCs w:val="16"/>
                     <w:lang w:val="en-GB"/>
                   </w:rPr>
                 </w:pPr>
@@ -680,14 +1055,9 @@
               </w:tcPr>
               <w:p>
                 <w:pPr>
-                  <w:pBdr>
-                    <w:top w:val="none" w:sz="0" w:space="0" w:color="auto"/>
-                    <w:left w:val="none" w:sz="0" w:space="0" w:color="auto"/>
-                    <w:bottom w:val="none" w:sz="0" w:space="0" w:color="auto"/>
-                    <w:right w:val="none" w:sz="0" w:space="0" w:color="auto"/>
-                    <w:between w:val="none" w:sz="0" w:space="0" w:color="auto"/>
-                  </w:pBdr>
+                  <w:pStyle w:val="TabelleContent"/>
                   <w:rPr>
+                    <w:szCs w:val="16"/>
                     <w:lang w:val="en-GB"/>
                   </w:rPr>
                 </w:pPr>
@@ -699,14 +1069,9 @@
               </w:tcPr>
               <w:p>
                 <w:pPr>
-                  <w:pBdr>
-                    <w:top w:val="none" w:sz="0" w:space="0" w:color="auto"/>
-                    <w:left w:val="none" w:sz="0" w:space="0" w:color="auto"/>
-                    <w:bottom w:val="none" w:sz="0" w:space="0" w:color="auto"/>
-                    <w:right w:val="none" w:sz="0" w:space="0" w:color="auto"/>
-                    <w:between w:val="none" w:sz="0" w:space="0" w:color="auto"/>
-                  </w:pBdr>
+                  <w:pStyle w:val="TabelleContent"/>
                   <w:rPr>
+                    <w:szCs w:val="16"/>
                     <w:lang w:val="en-GB"/>
                   </w:rPr>
                 </w:pPr>
@@ -728,36 +1093,82 @@
             </w:rPr>
           </w:pPr>
         </w:p>
-        <w:p>
-          <w:pPr>
-            <w:rPr>
-              <w:lang w:val="en-GB"/>
-            </w:rPr>
-          </w:pPr>
-        </w:p>
-        <w:p>
-          <w:pPr>
-            <w:rPr>
-              <w:lang w:val="en-GB"/>
-            </w:rPr>
-          </w:pPr>
-        </w:p>
-        <w:p>
-          <w:pPr>
-            <w:rPr>
-              <w:lang w:val="en-GB"/>
-            </w:rPr>
-          </w:pPr>
-        </w:p>
-        <w:p>
-          <w:pPr>
-            <w:rPr>
-              <w:lang w:val="en-GB"/>
-            </w:rPr>
-          </w:pPr>
-        </w:p>
       </w:sdtContent>
     </w:sdt>
+    <w:p>
+      <w:pPr>
+        <w:pStyle w:val="berschrift2"/>
+        <w:rPr>
+          <w:lang w:val="en-GB"/>
+        </w:rPr>
+      </w:pPr>
+      <w:r>
+        <w:rPr>
+          <w:lang w:val="en-GB"/>
+        </w:rPr>
+        <w:lastRenderedPageBreak/>
+        <w:t>Protocoll</w:t>
+      </w:r>
+    </w:p>
+    <w:p>
+      <w:pPr>
+        <w:pStyle w:val="Listenabsatz"/>
+        <w:numPr>
+          <w:ilvl w:val="0"/>
+          <w:numId w:val="28"/>
+        </w:numPr>
+        <w:rPr>
+          <w:lang w:val="en-GB"/>
+        </w:rPr>
+      </w:pPr>
+      <w:r>
+        <w:rPr>
+          <w:b/>
+          <w:bCs/>
+          <w:szCs w:val="16"/>
+          <w:lang w:val="en-GB"/>
+        </w:rPr>
+        <w:t>Accept minutes from last meeting.</w:t>
+      </w:r>
+    </w:p>
+    <w:p>
+      <w:pPr>
+        <w:pStyle w:val="Listenabsatz"/>
+        <w:ind w:left="720"/>
+        <w:rPr>
+          <w:szCs w:val="16"/>
+          <w:lang w:val="en-GB"/>
+        </w:rPr>
+      </w:pPr>
+      <w:r>
+        <w:rPr>
+          <w:szCs w:val="16"/>
+          <w:lang w:val="en-GB"/>
+        </w:rPr>
+        <w:t>The minutes were accepted</w:t>
+      </w:r>
+    </w:p>
+    <w:p>
+      <w:pPr>
+        <w:pStyle w:val="Listenabsatz"/>
+        <w:numPr>
+          <w:ilvl w:val="0"/>
+          <w:numId w:val="28"/>
+        </w:numPr>
+        <w:rPr>
+          <w:lang w:val="en-GB"/>
+        </w:rPr>
+      </w:pPr>
+      <w:r>
+        <w:rPr>
+          <w:szCs w:val="16"/>
+          <w:lang w:val="en-GB"/>
+        </w:rPr>
+        <w:t>…</w:t>
+      </w:r>
+      <w:bookmarkStart w:id="0" w:name="_GoBack"/>
+      <w:bookmarkEnd w:id="0"/>
+    </w:p>
     <w:sectPr>
       <w:headerReference w:type="first" r:id="rId8"/>
       <w:footerReference w:type="first" r:id="rId9"/>
@@ -960,14 +1371,12 @@
       </w:rPr>
       <w:t xml:space="preserve">Project </w:t>
     </w:r>
-    <w:proofErr w:type="spellStart"/>
     <w:r>
       <w:rPr>
         <w:lang w:val="de-DE"/>
       </w:rPr>
-      <w:t>meetings</w:t>
+      <w:t>Meetings</w:t>
     </w:r>
-    <w:proofErr w:type="spellEnd"/>
   </w:p>
 </w:hdr>
 </file>
@@ -1162,6 +1571,95 @@
     </w:lvl>
   </w:abstractNum>
   <w:abstractNum w:abstractNumId="2" w15:restartNumberingAfterBreak="0">
+    <w:nsid w:val="0AEA5955"/>
+    <w:multiLevelType w:val="hybridMultilevel"/>
+    <w:tmpl w:val="F4EE18F8"/>
+    <w:lvl w:ilvl="0" w:tplc="08090011">
+      <w:start w:val="1"/>
+      <w:numFmt w:val="decimal"/>
+      <w:lvlText w:val="%1)"/>
+      <w:lvlJc w:val="left"/>
+      <w:pPr>
+        <w:ind w:left="720" w:hanging="360"/>
+      </w:pPr>
+      <w:rPr>
+        <w:rFonts w:hint="default"/>
+      </w:rPr>
+    </w:lvl>
+    <w:lvl w:ilvl="1" w:tplc="08090019" w:tentative="1">
+      <w:start w:val="1"/>
+      <w:numFmt w:val="lowerLetter"/>
+      <w:lvlText w:val="%2."/>
+      <w:lvlJc w:val="left"/>
+      <w:pPr>
+        <w:ind w:left="1440" w:hanging="360"/>
+      </w:pPr>
+    </w:lvl>
+    <w:lvl w:ilvl="2" w:tplc="0809001B" w:tentative="1">
+      <w:start w:val="1"/>
+      <w:numFmt w:val="lowerRoman"/>
+      <w:lvlText w:val="%3."/>
+      <w:lvlJc w:val="right"/>
+      <w:pPr>
+        <w:ind w:left="2160" w:hanging="180"/>
+      </w:pPr>
+    </w:lvl>
+    <w:lvl w:ilvl="3" w:tplc="0809000F" w:tentative="1">
+      <w:start w:val="1"/>
+      <w:numFmt w:val="decimal"/>
+      <w:lvlText w:val="%4."/>
+      <w:lvlJc w:val="left"/>
+      <w:pPr>
+        <w:ind w:left="2880" w:hanging="360"/>
+      </w:pPr>
+    </w:lvl>
+    <w:lvl w:ilvl="4" w:tplc="08090019" w:tentative="1">
+      <w:start w:val="1"/>
+      <w:numFmt w:val="lowerLetter"/>
+      <w:lvlText w:val="%5."/>
+      <w:lvlJc w:val="left"/>
+      <w:pPr>
+        <w:ind w:left="3600" w:hanging="360"/>
+      </w:pPr>
+    </w:lvl>
+    <w:lvl w:ilvl="5" w:tplc="0809001B" w:tentative="1">
+      <w:start w:val="1"/>
+      <w:numFmt w:val="lowerRoman"/>
+      <w:lvlText w:val="%6."/>
+      <w:lvlJc w:val="right"/>
+      <w:pPr>
+        <w:ind w:left="4320" w:hanging="180"/>
+      </w:pPr>
+    </w:lvl>
+    <w:lvl w:ilvl="6" w:tplc="0809000F" w:tentative="1">
+      <w:start w:val="1"/>
+      <w:numFmt w:val="decimal"/>
+      <w:lvlText w:val="%7."/>
+      <w:lvlJc w:val="left"/>
+      <w:pPr>
+        <w:ind w:left="5040" w:hanging="360"/>
+      </w:pPr>
+    </w:lvl>
+    <w:lvl w:ilvl="7" w:tplc="08090019" w:tentative="1">
+      <w:start w:val="1"/>
+      <w:numFmt w:val="lowerLetter"/>
+      <w:lvlText w:val="%8."/>
+      <w:lvlJc w:val="left"/>
+      <w:pPr>
+        <w:ind w:left="5760" w:hanging="360"/>
+      </w:pPr>
+    </w:lvl>
+    <w:lvl w:ilvl="8" w:tplc="0809001B" w:tentative="1">
+      <w:start w:val="1"/>
+      <w:numFmt w:val="lowerRoman"/>
+      <w:lvlText w:val="%9."/>
+      <w:lvlJc w:val="right"/>
+      <w:pPr>
+        <w:ind w:left="6480" w:hanging="180"/>
+      </w:pPr>
+    </w:lvl>
+  </w:abstractNum>
+  <w:abstractNum w:abstractNumId="3" w15:restartNumberingAfterBreak="0">
     <w:nsid w:val="0C5F4530"/>
     <w:multiLevelType w:val="hybridMultilevel"/>
     <w:tmpl w:val="0A78F120"/>
@@ -1250,7 +1748,7 @@
       </w:pPr>
     </w:lvl>
   </w:abstractNum>
-  <w:abstractNum w:abstractNumId="3" w15:restartNumberingAfterBreak="0">
+  <w:abstractNum w:abstractNumId="4" w15:restartNumberingAfterBreak="0">
     <w:nsid w:val="0DEB2659"/>
     <w:multiLevelType w:val="hybridMultilevel"/>
     <w:tmpl w:val="BBE4D280"/>
@@ -1339,7 +1837,7 @@
       </w:pPr>
     </w:lvl>
   </w:abstractNum>
-  <w:abstractNum w:abstractNumId="4" w15:restartNumberingAfterBreak="0">
+  <w:abstractNum w:abstractNumId="5" w15:restartNumberingAfterBreak="0">
     <w:nsid w:val="0E300AA9"/>
     <w:multiLevelType w:val="hybridMultilevel"/>
     <w:tmpl w:val="3620BC70"/>
@@ -1428,7 +1926,7 @@
       </w:pPr>
     </w:lvl>
   </w:abstractNum>
-  <w:abstractNum w:abstractNumId="5" w15:restartNumberingAfterBreak="0">
+  <w:abstractNum w:abstractNumId="6" w15:restartNumberingAfterBreak="0">
     <w:nsid w:val="0E8A058D"/>
     <w:multiLevelType w:val="hybridMultilevel"/>
     <w:tmpl w:val="45925B76"/>
@@ -1517,7 +2015,7 @@
       </w:pPr>
     </w:lvl>
   </w:abstractNum>
-  <w:abstractNum w:abstractNumId="6" w15:restartNumberingAfterBreak="0">
+  <w:abstractNum w:abstractNumId="7" w15:restartNumberingAfterBreak="0">
     <w:nsid w:val="21061300"/>
     <w:multiLevelType w:val="hybridMultilevel"/>
     <w:tmpl w:val="596C0352"/>
@@ -1606,7 +2104,7 @@
       </w:pPr>
     </w:lvl>
   </w:abstractNum>
-  <w:abstractNum w:abstractNumId="7" w15:restartNumberingAfterBreak="0">
+  <w:abstractNum w:abstractNumId="8" w15:restartNumberingAfterBreak="0">
     <w:nsid w:val="211C6325"/>
     <w:multiLevelType w:val="hybridMultilevel"/>
     <w:tmpl w:val="DB528D44"/>
@@ -1697,7 +2195,7 @@
       </w:pPr>
     </w:lvl>
   </w:abstractNum>
-  <w:abstractNum w:abstractNumId="8" w15:restartNumberingAfterBreak="0">
+  <w:abstractNum w:abstractNumId="9" w15:restartNumberingAfterBreak="0">
     <w:nsid w:val="26123C59"/>
     <w:multiLevelType w:val="hybridMultilevel"/>
     <w:tmpl w:val="CBE0DA34"/>
@@ -1810,7 +2308,7 @@
       </w:rPr>
     </w:lvl>
   </w:abstractNum>
-  <w:abstractNum w:abstractNumId="9" w15:restartNumberingAfterBreak="0">
+  <w:abstractNum w:abstractNumId="10" w15:restartNumberingAfterBreak="0">
     <w:nsid w:val="28381A00"/>
     <w:multiLevelType w:val="hybridMultilevel"/>
     <w:tmpl w:val="561AB752"/>
@@ -1896,7 +2394,7 @@
       </w:pPr>
     </w:lvl>
   </w:abstractNum>
-  <w:abstractNum w:abstractNumId="10" w15:restartNumberingAfterBreak="0">
+  <w:abstractNum w:abstractNumId="11" w15:restartNumberingAfterBreak="0">
     <w:nsid w:val="2AB22DCC"/>
     <w:multiLevelType w:val="hybridMultilevel"/>
     <w:tmpl w:val="5F12CA32"/>
@@ -1985,7 +2483,274 @@
       </w:pPr>
     </w:lvl>
   </w:abstractNum>
-  <w:abstractNum w:abstractNumId="11" w15:restartNumberingAfterBreak="0">
+  <w:abstractNum w:abstractNumId="12" w15:restartNumberingAfterBreak="0">
+    <w:nsid w:val="2F784709"/>
+    <w:multiLevelType w:val="hybridMultilevel"/>
+    <w:tmpl w:val="DC72983E"/>
+    <w:lvl w:ilvl="0" w:tplc="0809000F">
+      <w:start w:val="1"/>
+      <w:numFmt w:val="decimal"/>
+      <w:lvlText w:val="%1."/>
+      <w:lvlJc w:val="left"/>
+      <w:pPr>
+        <w:ind w:left="720" w:hanging="360"/>
+      </w:pPr>
+      <w:rPr>
+        <w:rFonts w:hint="default"/>
+      </w:rPr>
+    </w:lvl>
+    <w:lvl w:ilvl="1" w:tplc="08090019" w:tentative="1">
+      <w:start w:val="1"/>
+      <w:numFmt w:val="lowerLetter"/>
+      <w:lvlText w:val="%2."/>
+      <w:lvlJc w:val="left"/>
+      <w:pPr>
+        <w:ind w:left="1440" w:hanging="360"/>
+      </w:pPr>
+    </w:lvl>
+    <w:lvl w:ilvl="2" w:tplc="0809001B" w:tentative="1">
+      <w:start w:val="1"/>
+      <w:numFmt w:val="lowerRoman"/>
+      <w:lvlText w:val="%3."/>
+      <w:lvlJc w:val="right"/>
+      <w:pPr>
+        <w:ind w:left="2160" w:hanging="180"/>
+      </w:pPr>
+    </w:lvl>
+    <w:lvl w:ilvl="3" w:tplc="0809000F" w:tentative="1">
+      <w:start w:val="1"/>
+      <w:numFmt w:val="decimal"/>
+      <w:lvlText w:val="%4."/>
+      <w:lvlJc w:val="left"/>
+      <w:pPr>
+        <w:ind w:left="2880" w:hanging="360"/>
+      </w:pPr>
+    </w:lvl>
+    <w:lvl w:ilvl="4" w:tplc="08090019" w:tentative="1">
+      <w:start w:val="1"/>
+      <w:numFmt w:val="lowerLetter"/>
+      <w:lvlText w:val="%5."/>
+      <w:lvlJc w:val="left"/>
+      <w:pPr>
+        <w:ind w:left="3600" w:hanging="360"/>
+      </w:pPr>
+    </w:lvl>
+    <w:lvl w:ilvl="5" w:tplc="0809001B" w:tentative="1">
+      <w:start w:val="1"/>
+      <w:numFmt w:val="lowerRoman"/>
+      <w:lvlText w:val="%6."/>
+      <w:lvlJc w:val="right"/>
+      <w:pPr>
+        <w:ind w:left="4320" w:hanging="180"/>
+      </w:pPr>
+    </w:lvl>
+    <w:lvl w:ilvl="6" w:tplc="0809000F" w:tentative="1">
+      <w:start w:val="1"/>
+      <w:numFmt w:val="decimal"/>
+      <w:lvlText w:val="%7."/>
+      <w:lvlJc w:val="left"/>
+      <w:pPr>
+        <w:ind w:left="5040" w:hanging="360"/>
+      </w:pPr>
+    </w:lvl>
+    <w:lvl w:ilvl="7" w:tplc="08090019" w:tentative="1">
+      <w:start w:val="1"/>
+      <w:numFmt w:val="lowerLetter"/>
+      <w:lvlText w:val="%8."/>
+      <w:lvlJc w:val="left"/>
+      <w:pPr>
+        <w:ind w:left="5760" w:hanging="360"/>
+      </w:pPr>
+    </w:lvl>
+    <w:lvl w:ilvl="8" w:tplc="0809001B" w:tentative="1">
+      <w:start w:val="1"/>
+      <w:numFmt w:val="lowerRoman"/>
+      <w:lvlText w:val="%9."/>
+      <w:lvlJc w:val="right"/>
+      <w:pPr>
+        <w:ind w:left="6480" w:hanging="180"/>
+      </w:pPr>
+    </w:lvl>
+  </w:abstractNum>
+  <w:abstractNum w:abstractNumId="13" w15:restartNumberingAfterBreak="0">
+    <w:nsid w:val="30601F08"/>
+    <w:multiLevelType w:val="hybridMultilevel"/>
+    <w:tmpl w:val="E58A5D28"/>
+    <w:lvl w:ilvl="0" w:tplc="F1169050">
+      <w:start w:val="1"/>
+      <w:numFmt w:val="decimal"/>
+      <w:lvlText w:val="%1)"/>
+      <w:lvlJc w:val="left"/>
+      <w:pPr>
+        <w:ind w:left="720" w:hanging="360"/>
+      </w:pPr>
+      <w:rPr>
+        <w:rFonts w:hint="default"/>
+      </w:rPr>
+    </w:lvl>
+    <w:lvl w:ilvl="1" w:tplc="08090019" w:tentative="1">
+      <w:start w:val="1"/>
+      <w:numFmt w:val="lowerLetter"/>
+      <w:lvlText w:val="%2."/>
+      <w:lvlJc w:val="left"/>
+      <w:pPr>
+        <w:ind w:left="1440" w:hanging="360"/>
+      </w:pPr>
+    </w:lvl>
+    <w:lvl w:ilvl="2" w:tplc="0809001B" w:tentative="1">
+      <w:start w:val="1"/>
+      <w:numFmt w:val="lowerRoman"/>
+      <w:lvlText w:val="%3."/>
+      <w:lvlJc w:val="right"/>
+      <w:pPr>
+        <w:ind w:left="2160" w:hanging="180"/>
+      </w:pPr>
+    </w:lvl>
+    <w:lvl w:ilvl="3" w:tplc="0809000F" w:tentative="1">
+      <w:start w:val="1"/>
+      <w:numFmt w:val="decimal"/>
+      <w:lvlText w:val="%4."/>
+      <w:lvlJc w:val="left"/>
+      <w:pPr>
+        <w:ind w:left="2880" w:hanging="360"/>
+      </w:pPr>
+    </w:lvl>
+    <w:lvl w:ilvl="4" w:tplc="08090019" w:tentative="1">
+      <w:start w:val="1"/>
+      <w:numFmt w:val="lowerLetter"/>
+      <w:lvlText w:val="%5."/>
+      <w:lvlJc w:val="left"/>
+      <w:pPr>
+        <w:ind w:left="3600" w:hanging="360"/>
+      </w:pPr>
+    </w:lvl>
+    <w:lvl w:ilvl="5" w:tplc="0809001B" w:tentative="1">
+      <w:start w:val="1"/>
+      <w:numFmt w:val="lowerRoman"/>
+      <w:lvlText w:val="%6."/>
+      <w:lvlJc w:val="right"/>
+      <w:pPr>
+        <w:ind w:left="4320" w:hanging="180"/>
+      </w:pPr>
+    </w:lvl>
+    <w:lvl w:ilvl="6" w:tplc="0809000F" w:tentative="1">
+      <w:start w:val="1"/>
+      <w:numFmt w:val="decimal"/>
+      <w:lvlText w:val="%7."/>
+      <w:lvlJc w:val="left"/>
+      <w:pPr>
+        <w:ind w:left="5040" w:hanging="360"/>
+      </w:pPr>
+    </w:lvl>
+    <w:lvl w:ilvl="7" w:tplc="08090019" w:tentative="1">
+      <w:start w:val="1"/>
+      <w:numFmt w:val="lowerLetter"/>
+      <w:lvlText w:val="%8."/>
+      <w:lvlJc w:val="left"/>
+      <w:pPr>
+        <w:ind w:left="5760" w:hanging="360"/>
+      </w:pPr>
+    </w:lvl>
+    <w:lvl w:ilvl="8" w:tplc="0809001B" w:tentative="1">
+      <w:start w:val="1"/>
+      <w:numFmt w:val="lowerRoman"/>
+      <w:lvlText w:val="%9."/>
+      <w:lvlJc w:val="right"/>
+      <w:pPr>
+        <w:ind w:left="6480" w:hanging="180"/>
+      </w:pPr>
+    </w:lvl>
+  </w:abstractNum>
+  <w:abstractNum w:abstractNumId="14" w15:restartNumberingAfterBreak="0">
+    <w:nsid w:val="3BEB7740"/>
+    <w:multiLevelType w:val="hybridMultilevel"/>
+    <w:tmpl w:val="F466709C"/>
+    <w:lvl w:ilvl="0" w:tplc="08090011">
+      <w:start w:val="1"/>
+      <w:numFmt w:val="decimal"/>
+      <w:lvlText w:val="%1)"/>
+      <w:lvlJc w:val="left"/>
+      <w:pPr>
+        <w:ind w:left="720" w:hanging="360"/>
+      </w:pPr>
+      <w:rPr>
+        <w:rFonts w:hint="default"/>
+      </w:rPr>
+    </w:lvl>
+    <w:lvl w:ilvl="1" w:tplc="08090019" w:tentative="1">
+      <w:start w:val="1"/>
+      <w:numFmt w:val="lowerLetter"/>
+      <w:lvlText w:val="%2."/>
+      <w:lvlJc w:val="left"/>
+      <w:pPr>
+        <w:ind w:left="1440" w:hanging="360"/>
+      </w:pPr>
+    </w:lvl>
+    <w:lvl w:ilvl="2" w:tplc="0809001B" w:tentative="1">
+      <w:start w:val="1"/>
+      <w:numFmt w:val="lowerRoman"/>
+      <w:lvlText w:val="%3."/>
+      <w:lvlJc w:val="right"/>
+      <w:pPr>
+        <w:ind w:left="2160" w:hanging="180"/>
+      </w:pPr>
+    </w:lvl>
+    <w:lvl w:ilvl="3" w:tplc="0809000F" w:tentative="1">
+      <w:start w:val="1"/>
+      <w:numFmt w:val="decimal"/>
+      <w:lvlText w:val="%4."/>
+      <w:lvlJc w:val="left"/>
+      <w:pPr>
+        <w:ind w:left="2880" w:hanging="360"/>
+      </w:pPr>
+    </w:lvl>
+    <w:lvl w:ilvl="4" w:tplc="08090019" w:tentative="1">
+      <w:start w:val="1"/>
+      <w:numFmt w:val="lowerLetter"/>
+      <w:lvlText w:val="%5."/>
+      <w:lvlJc w:val="left"/>
+      <w:pPr>
+        <w:ind w:left="3600" w:hanging="360"/>
+      </w:pPr>
+    </w:lvl>
+    <w:lvl w:ilvl="5" w:tplc="0809001B" w:tentative="1">
+      <w:start w:val="1"/>
+      <w:numFmt w:val="lowerRoman"/>
+      <w:lvlText w:val="%6."/>
+      <w:lvlJc w:val="right"/>
+      <w:pPr>
+        <w:ind w:left="4320" w:hanging="180"/>
+      </w:pPr>
+    </w:lvl>
+    <w:lvl w:ilvl="6" w:tplc="0809000F" w:tentative="1">
+      <w:start w:val="1"/>
+      <w:numFmt w:val="decimal"/>
+      <w:lvlText w:val="%7."/>
+      <w:lvlJc w:val="left"/>
+      <w:pPr>
+        <w:ind w:left="5040" w:hanging="360"/>
+      </w:pPr>
+    </w:lvl>
+    <w:lvl w:ilvl="7" w:tplc="08090019" w:tentative="1">
+      <w:start w:val="1"/>
+      <w:numFmt w:val="lowerLetter"/>
+      <w:lvlText w:val="%8."/>
+      <w:lvlJc w:val="left"/>
+      <w:pPr>
+        <w:ind w:left="5760" w:hanging="360"/>
+      </w:pPr>
+    </w:lvl>
+    <w:lvl w:ilvl="8" w:tplc="0809001B" w:tentative="1">
+      <w:start w:val="1"/>
+      <w:numFmt w:val="lowerRoman"/>
+      <w:lvlText w:val="%9."/>
+      <w:lvlJc w:val="right"/>
+      <w:pPr>
+        <w:ind w:left="6480" w:hanging="180"/>
+      </w:pPr>
+    </w:lvl>
+  </w:abstractNum>
+  <w:abstractNum w:abstractNumId="15" w15:restartNumberingAfterBreak="0">
     <w:nsid w:val="41534B10"/>
     <w:multiLevelType w:val="multilevel"/>
     <w:tmpl w:val="1CBE005A"/>
@@ -2107,7 +2872,7 @@
       </w:rPr>
     </w:lvl>
   </w:abstractNum>
-  <w:abstractNum w:abstractNumId="12" w15:restartNumberingAfterBreak="0">
+  <w:abstractNum w:abstractNumId="16" w15:restartNumberingAfterBreak="0">
     <w:nsid w:val="45C14896"/>
     <w:multiLevelType w:val="multilevel"/>
     <w:tmpl w:val="78BE888E"/>
@@ -2229,7 +2994,7 @@
       </w:rPr>
     </w:lvl>
   </w:abstractNum>
-  <w:abstractNum w:abstractNumId="13" w15:restartNumberingAfterBreak="0">
+  <w:abstractNum w:abstractNumId="17" w15:restartNumberingAfterBreak="0">
     <w:nsid w:val="49087448"/>
     <w:multiLevelType w:val="hybridMultilevel"/>
     <w:tmpl w:val="7A629272"/>
@@ -2315,7 +3080,7 @@
       </w:pPr>
     </w:lvl>
   </w:abstractNum>
-  <w:abstractNum w:abstractNumId="14" w15:restartNumberingAfterBreak="0">
+  <w:abstractNum w:abstractNumId="18" w15:restartNumberingAfterBreak="0">
     <w:nsid w:val="4F4960EC"/>
     <w:multiLevelType w:val="hybridMultilevel"/>
     <w:tmpl w:val="223CD4E6"/>
@@ -2404,7 +3169,7 @@
       </w:pPr>
     </w:lvl>
   </w:abstractNum>
-  <w:abstractNum w:abstractNumId="15" w15:restartNumberingAfterBreak="0">
+  <w:abstractNum w:abstractNumId="19" w15:restartNumberingAfterBreak="0">
     <w:nsid w:val="50256CD0"/>
     <w:multiLevelType w:val="hybridMultilevel"/>
     <w:tmpl w:val="47D05AE0"/>
@@ -2493,7 +3258,7 @@
       </w:pPr>
     </w:lvl>
   </w:abstractNum>
-  <w:abstractNum w:abstractNumId="16" w15:restartNumberingAfterBreak="0">
+  <w:abstractNum w:abstractNumId="20" w15:restartNumberingAfterBreak="0">
     <w:nsid w:val="546C01CE"/>
     <w:multiLevelType w:val="hybridMultilevel"/>
     <w:tmpl w:val="C0761B20"/>
@@ -2579,7 +3344,96 @@
       </w:pPr>
     </w:lvl>
   </w:abstractNum>
-  <w:abstractNum w:abstractNumId="17" w15:restartNumberingAfterBreak="0">
+  <w:abstractNum w:abstractNumId="21" w15:restartNumberingAfterBreak="0">
+    <w:nsid w:val="5584683F"/>
+    <w:multiLevelType w:val="hybridMultilevel"/>
+    <w:tmpl w:val="2A4C0522"/>
+    <w:lvl w:ilvl="0" w:tplc="9F76F69A">
+      <w:start w:val="1"/>
+      <w:numFmt w:val="decimal"/>
+      <w:lvlText w:val="%1)"/>
+      <w:lvlJc w:val="left"/>
+      <w:pPr>
+        <w:ind w:left="720" w:hanging="360"/>
+      </w:pPr>
+      <w:rPr>
+        <w:rFonts w:hint="default"/>
+      </w:rPr>
+    </w:lvl>
+    <w:lvl w:ilvl="1" w:tplc="08090019" w:tentative="1">
+      <w:start w:val="1"/>
+      <w:numFmt w:val="lowerLetter"/>
+      <w:lvlText w:val="%2."/>
+      <w:lvlJc w:val="left"/>
+      <w:pPr>
+        <w:ind w:left="1440" w:hanging="360"/>
+      </w:pPr>
+    </w:lvl>
+    <w:lvl w:ilvl="2" w:tplc="0809001B" w:tentative="1">
+      <w:start w:val="1"/>
+      <w:numFmt w:val="lowerRoman"/>
+      <w:lvlText w:val="%3."/>
+      <w:lvlJc w:val="right"/>
+      <w:pPr>
+        <w:ind w:left="2160" w:hanging="180"/>
+      </w:pPr>
+    </w:lvl>
+    <w:lvl w:ilvl="3" w:tplc="0809000F" w:tentative="1">
+      <w:start w:val="1"/>
+      <w:numFmt w:val="decimal"/>
+      <w:lvlText w:val="%4."/>
+      <w:lvlJc w:val="left"/>
+      <w:pPr>
+        <w:ind w:left="2880" w:hanging="360"/>
+      </w:pPr>
+    </w:lvl>
+    <w:lvl w:ilvl="4" w:tplc="08090019" w:tentative="1">
+      <w:start w:val="1"/>
+      <w:numFmt w:val="lowerLetter"/>
+      <w:lvlText w:val="%5."/>
+      <w:lvlJc w:val="left"/>
+      <w:pPr>
+        <w:ind w:left="3600" w:hanging="360"/>
+      </w:pPr>
+    </w:lvl>
+    <w:lvl w:ilvl="5" w:tplc="0809001B" w:tentative="1">
+      <w:start w:val="1"/>
+      <w:numFmt w:val="lowerRoman"/>
+      <w:lvlText w:val="%6."/>
+      <w:lvlJc w:val="right"/>
+      <w:pPr>
+        <w:ind w:left="4320" w:hanging="180"/>
+      </w:pPr>
+    </w:lvl>
+    <w:lvl w:ilvl="6" w:tplc="0809000F" w:tentative="1">
+      <w:start w:val="1"/>
+      <w:numFmt w:val="decimal"/>
+      <w:lvlText w:val="%7."/>
+      <w:lvlJc w:val="left"/>
+      <w:pPr>
+        <w:ind w:left="5040" w:hanging="360"/>
+      </w:pPr>
+    </w:lvl>
+    <w:lvl w:ilvl="7" w:tplc="08090019" w:tentative="1">
+      <w:start w:val="1"/>
+      <w:numFmt w:val="lowerLetter"/>
+      <w:lvlText w:val="%8."/>
+      <w:lvlJc w:val="left"/>
+      <w:pPr>
+        <w:ind w:left="5760" w:hanging="360"/>
+      </w:pPr>
+    </w:lvl>
+    <w:lvl w:ilvl="8" w:tplc="0809001B" w:tentative="1">
+      <w:start w:val="1"/>
+      <w:numFmt w:val="lowerRoman"/>
+      <w:lvlText w:val="%9."/>
+      <w:lvlJc w:val="right"/>
+      <w:pPr>
+        <w:ind w:left="6480" w:hanging="180"/>
+      </w:pPr>
+    </w:lvl>
+  </w:abstractNum>
+  <w:abstractNum w:abstractNumId="22" w15:restartNumberingAfterBreak="0">
     <w:nsid w:val="5B4106CC"/>
     <w:multiLevelType w:val="hybridMultilevel"/>
     <w:tmpl w:val="FC144688"/>
@@ -2665,7 +3519,96 @@
       </w:pPr>
     </w:lvl>
   </w:abstractNum>
-  <w:abstractNum w:abstractNumId="18" w15:restartNumberingAfterBreak="0">
+  <w:abstractNum w:abstractNumId="23" w15:restartNumberingAfterBreak="0">
+    <w:nsid w:val="5EC036B9"/>
+    <w:multiLevelType w:val="hybridMultilevel"/>
+    <w:tmpl w:val="E0DAB32E"/>
+    <w:lvl w:ilvl="0" w:tplc="0809000F">
+      <w:start w:val="1"/>
+      <w:numFmt w:val="decimal"/>
+      <w:lvlText w:val="%1."/>
+      <w:lvlJc w:val="left"/>
+      <w:pPr>
+        <w:ind w:left="720" w:hanging="360"/>
+      </w:pPr>
+      <w:rPr>
+        <w:rFonts w:hint="default"/>
+      </w:rPr>
+    </w:lvl>
+    <w:lvl w:ilvl="1" w:tplc="08090019" w:tentative="1">
+      <w:start w:val="1"/>
+      <w:numFmt w:val="lowerLetter"/>
+      <w:lvlText w:val="%2."/>
+      <w:lvlJc w:val="left"/>
+      <w:pPr>
+        <w:ind w:left="1440" w:hanging="360"/>
+      </w:pPr>
+    </w:lvl>
+    <w:lvl w:ilvl="2" w:tplc="0809001B" w:tentative="1">
+      <w:start w:val="1"/>
+      <w:numFmt w:val="lowerRoman"/>
+      <w:lvlText w:val="%3."/>
+      <w:lvlJc w:val="right"/>
+      <w:pPr>
+        <w:ind w:left="2160" w:hanging="180"/>
+      </w:pPr>
+    </w:lvl>
+    <w:lvl w:ilvl="3" w:tplc="0809000F" w:tentative="1">
+      <w:start w:val="1"/>
+      <w:numFmt w:val="decimal"/>
+      <w:lvlText w:val="%4."/>
+      <w:lvlJc w:val="left"/>
+      <w:pPr>
+        <w:ind w:left="2880" w:hanging="360"/>
+      </w:pPr>
+    </w:lvl>
+    <w:lvl w:ilvl="4" w:tplc="08090019" w:tentative="1">
+      <w:start w:val="1"/>
+      <w:numFmt w:val="lowerLetter"/>
+      <w:lvlText w:val="%5."/>
+      <w:lvlJc w:val="left"/>
+      <w:pPr>
+        <w:ind w:left="3600" w:hanging="360"/>
+      </w:pPr>
+    </w:lvl>
+    <w:lvl w:ilvl="5" w:tplc="0809001B" w:tentative="1">
+      <w:start w:val="1"/>
+      <w:numFmt w:val="lowerRoman"/>
+      <w:lvlText w:val="%6."/>
+      <w:lvlJc w:val="right"/>
+      <w:pPr>
+        <w:ind w:left="4320" w:hanging="180"/>
+      </w:pPr>
+    </w:lvl>
+    <w:lvl w:ilvl="6" w:tplc="0809000F" w:tentative="1">
+      <w:start w:val="1"/>
+      <w:numFmt w:val="decimal"/>
+      <w:lvlText w:val="%7."/>
+      <w:lvlJc w:val="left"/>
+      <w:pPr>
+        <w:ind w:left="5040" w:hanging="360"/>
+      </w:pPr>
+    </w:lvl>
+    <w:lvl w:ilvl="7" w:tplc="08090019" w:tentative="1">
+      <w:start w:val="1"/>
+      <w:numFmt w:val="lowerLetter"/>
+      <w:lvlText w:val="%8."/>
+      <w:lvlJc w:val="left"/>
+      <w:pPr>
+        <w:ind w:left="5760" w:hanging="360"/>
+      </w:pPr>
+    </w:lvl>
+    <w:lvl w:ilvl="8" w:tplc="0809001B" w:tentative="1">
+      <w:start w:val="1"/>
+      <w:numFmt w:val="lowerRoman"/>
+      <w:lvlText w:val="%9."/>
+      <w:lvlJc w:val="right"/>
+      <w:pPr>
+        <w:ind w:left="6480" w:hanging="180"/>
+      </w:pPr>
+    </w:lvl>
+  </w:abstractNum>
+  <w:abstractNum w:abstractNumId="24" w15:restartNumberingAfterBreak="0">
     <w:nsid w:val="61F71CBB"/>
     <w:multiLevelType w:val="hybridMultilevel"/>
     <w:tmpl w:val="D4D69B94"/>
@@ -2754,7 +3697,96 @@
       </w:pPr>
     </w:lvl>
   </w:abstractNum>
-  <w:abstractNum w:abstractNumId="19" w15:restartNumberingAfterBreak="0">
+  <w:abstractNum w:abstractNumId="25" w15:restartNumberingAfterBreak="0">
+    <w:nsid w:val="6BE74F0D"/>
+    <w:multiLevelType w:val="hybridMultilevel"/>
+    <w:tmpl w:val="FCBE9DA0"/>
+    <w:lvl w:ilvl="0" w:tplc="08090011">
+      <w:start w:val="1"/>
+      <w:numFmt w:val="decimal"/>
+      <w:lvlText w:val="%1)"/>
+      <w:lvlJc w:val="left"/>
+      <w:pPr>
+        <w:ind w:left="720" w:hanging="360"/>
+      </w:pPr>
+      <w:rPr>
+        <w:rFonts w:hint="default"/>
+      </w:rPr>
+    </w:lvl>
+    <w:lvl w:ilvl="1" w:tplc="08090019" w:tentative="1">
+      <w:start w:val="1"/>
+      <w:numFmt w:val="lowerLetter"/>
+      <w:lvlText w:val="%2."/>
+      <w:lvlJc w:val="left"/>
+      <w:pPr>
+        <w:ind w:left="1440" w:hanging="360"/>
+      </w:pPr>
+    </w:lvl>
+    <w:lvl w:ilvl="2" w:tplc="0809001B" w:tentative="1">
+      <w:start w:val="1"/>
+      <w:numFmt w:val="lowerRoman"/>
+      <w:lvlText w:val="%3."/>
+      <w:lvlJc w:val="right"/>
+      <w:pPr>
+        <w:ind w:left="2160" w:hanging="180"/>
+      </w:pPr>
+    </w:lvl>
+    <w:lvl w:ilvl="3" w:tplc="0809000F" w:tentative="1">
+      <w:start w:val="1"/>
+      <w:numFmt w:val="decimal"/>
+      <w:lvlText w:val="%4."/>
+      <w:lvlJc w:val="left"/>
+      <w:pPr>
+        <w:ind w:left="2880" w:hanging="360"/>
+      </w:pPr>
+    </w:lvl>
+    <w:lvl w:ilvl="4" w:tplc="08090019" w:tentative="1">
+      <w:start w:val="1"/>
+      <w:numFmt w:val="lowerLetter"/>
+      <w:lvlText w:val="%5."/>
+      <w:lvlJc w:val="left"/>
+      <w:pPr>
+        <w:ind w:left="3600" w:hanging="360"/>
+      </w:pPr>
+    </w:lvl>
+    <w:lvl w:ilvl="5" w:tplc="0809001B" w:tentative="1">
+      <w:start w:val="1"/>
+      <w:numFmt w:val="lowerRoman"/>
+      <w:lvlText w:val="%6."/>
+      <w:lvlJc w:val="right"/>
+      <w:pPr>
+        <w:ind w:left="4320" w:hanging="180"/>
+      </w:pPr>
+    </w:lvl>
+    <w:lvl w:ilvl="6" w:tplc="0809000F" w:tentative="1">
+      <w:start w:val="1"/>
+      <w:numFmt w:val="decimal"/>
+      <w:lvlText w:val="%7."/>
+      <w:lvlJc w:val="left"/>
+      <w:pPr>
+        <w:ind w:left="5040" w:hanging="360"/>
+      </w:pPr>
+    </w:lvl>
+    <w:lvl w:ilvl="7" w:tplc="08090019" w:tentative="1">
+      <w:start w:val="1"/>
+      <w:numFmt w:val="lowerLetter"/>
+      <w:lvlText w:val="%8."/>
+      <w:lvlJc w:val="left"/>
+      <w:pPr>
+        <w:ind w:left="5760" w:hanging="360"/>
+      </w:pPr>
+    </w:lvl>
+    <w:lvl w:ilvl="8" w:tplc="0809001B" w:tentative="1">
+      <w:start w:val="1"/>
+      <w:numFmt w:val="lowerRoman"/>
+      <w:lvlText w:val="%9."/>
+      <w:lvlJc w:val="right"/>
+      <w:pPr>
+        <w:ind w:left="6480" w:hanging="180"/>
+      </w:pPr>
+    </w:lvl>
+  </w:abstractNum>
+  <w:abstractNum w:abstractNumId="26" w15:restartNumberingAfterBreak="0">
     <w:nsid w:val="72796CC9"/>
     <w:multiLevelType w:val="hybridMultilevel"/>
     <w:tmpl w:val="63D8D5AC"/>
@@ -2843,7 +3875,7 @@
       </w:pPr>
     </w:lvl>
   </w:abstractNum>
-  <w:abstractNum w:abstractNumId="20" w15:restartNumberingAfterBreak="0">
+  <w:abstractNum w:abstractNumId="27" w15:restartNumberingAfterBreak="0">
     <w:nsid w:val="7F97209C"/>
     <w:multiLevelType w:val="hybridMultilevel"/>
     <w:tmpl w:val="82266A20"/>
@@ -2930,67 +3962,88 @@
     </w:lvl>
   </w:abstractNum>
   <w:num w:numId="1">
-    <w:abstractNumId w:val="13"/>
+    <w:abstractNumId w:val="17"/>
   </w:num>
   <w:num w:numId="2">
-    <w:abstractNumId w:val="16"/>
+    <w:abstractNumId w:val="20"/>
   </w:num>
   <w:num w:numId="3">
     <w:abstractNumId w:val="1"/>
   </w:num>
   <w:num w:numId="4">
-    <w:abstractNumId w:val="4"/>
+    <w:abstractNumId w:val="5"/>
   </w:num>
   <w:num w:numId="5">
-    <w:abstractNumId w:val="10"/>
+    <w:abstractNumId w:val="11"/>
   </w:num>
   <w:num w:numId="6">
-    <w:abstractNumId w:val="14"/>
+    <w:abstractNumId w:val="18"/>
   </w:num>
   <w:num w:numId="7">
-    <w:abstractNumId w:val="15"/>
+    <w:abstractNumId w:val="19"/>
   </w:num>
   <w:num w:numId="8">
-    <w:abstractNumId w:val="18"/>
+    <w:abstractNumId w:val="24"/>
   </w:num>
   <w:num w:numId="9">
     <w:abstractNumId w:val="0"/>
   </w:num>
   <w:num w:numId="10">
-    <w:abstractNumId w:val="5"/>
+    <w:abstractNumId w:val="6"/>
   </w:num>
   <w:num w:numId="11">
+    <w:abstractNumId w:val="3"/>
+  </w:num>
+  <w:num w:numId="12">
+    <w:abstractNumId w:val="26"/>
+  </w:num>
+  <w:num w:numId="13">
+    <w:abstractNumId w:val="4"/>
+  </w:num>
+  <w:num w:numId="14">
+    <w:abstractNumId w:val="7"/>
+  </w:num>
+  <w:num w:numId="15">
+    <w:abstractNumId w:val="16"/>
+  </w:num>
+  <w:num w:numId="16">
+    <w:abstractNumId w:val="15"/>
+  </w:num>
+  <w:num w:numId="17">
+    <w:abstractNumId w:val="9"/>
+  </w:num>
+  <w:num w:numId="18">
+    <w:abstractNumId w:val="22"/>
+  </w:num>
+  <w:num w:numId="19">
+    <w:abstractNumId w:val="10"/>
+  </w:num>
+  <w:num w:numId="20">
+    <w:abstractNumId w:val="27"/>
+  </w:num>
+  <w:num w:numId="21">
+    <w:abstractNumId w:val="8"/>
+  </w:num>
+  <w:num w:numId="22">
+    <w:abstractNumId w:val="23"/>
+  </w:num>
+  <w:num w:numId="23">
     <w:abstractNumId w:val="2"/>
   </w:num>
-  <w:num w:numId="12">
-    <w:abstractNumId w:val="19"/>
+  <w:num w:numId="24">
+    <w:abstractNumId w:val="14"/>
   </w:num>
-  <w:num w:numId="13">
-    <w:abstractNumId w:val="3"/>
-  </w:num>
-  <w:num w:numId="14">
-    <w:abstractNumId w:val="6"/>
-  </w:num>
-  <w:num w:numId="15">
+  <w:num w:numId="25">
     <w:abstractNumId w:val="12"/>
   </w:num>
-  <w:num w:numId="16">
-    <w:abstractNumId w:val="11"/>
+  <w:num w:numId="26">
+    <w:abstractNumId w:val="25"/>
   </w:num>
-  <w:num w:numId="17">
-    <w:abstractNumId w:val="8"/>
+  <w:num w:numId="27">
+    <w:abstractNumId w:val="21"/>
   </w:num>
-  <w:num w:numId="18">
-    <w:abstractNumId w:val="17"/>
-  </w:num>
-  <w:num w:numId="19">
-    <w:abstractNumId w:val="9"/>
-  </w:num>
-  <w:num w:numId="20">
-    <w:abstractNumId w:val="20"/>
-  </w:num>
-  <w:num w:numId="21">
-    <w:abstractNumId w:val="7"/>
+  <w:num w:numId="28">
+    <w:abstractNumId w:val="13"/>
   </w:num>
 </w:numbering>
 </file>
@@ -3638,6 +4691,7 @@
   <w:style w:type="character" w:default="1" w:styleId="Absatz-Standardschriftart">
     <w:name w:val="Default Paragraph Font"/>
     <w:uiPriority w:val="1"/>
+    <w:semiHidden/>
     <w:unhideWhenUsed/>
   </w:style>
   <w:style w:type="table" w:default="1" w:styleId="NormaleTabelle">
@@ -6266,8 +7320,9 @@
     <w:basedOn w:val="Standard"/>
     <w:uiPriority w:val="34"/>
     <w:qFormat/>
+    <w:rsid w:val="009348D3"/>
     <w:pPr>
-      <w:ind w:left="720"/>
+      <w:spacing w:line="240" w:lineRule="auto"/>
       <w:contextualSpacing/>
     </w:pPr>
   </w:style>
@@ -6672,7 +7727,7 @@
   <w:style w:type="paragraph" w:customStyle="1" w:styleId="TabelleLabel">
     <w:name w:val="TabelleLabel"/>
     <w:qFormat/>
-    <w:rsid w:val="00D41F32"/>
+    <w:rsid w:val="00DB52E9"/>
     <w:pPr>
       <w:widowControl w:val="0"/>
       <w:pBdr>
@@ -6692,6 +7747,7 @@
       <w:b/>
       <w:color w:val="999999"/>
       <w:spacing w:val="4"/>
+      <w:sz w:val="24"/>
       <w:szCs w:val="18"/>
       <w:lang w:val="de-DE" w:eastAsia="zh-CN" w:bidi="hi-IN"/>
     </w:rPr>
@@ -6700,7 +7756,7 @@
     <w:name w:val="TabelleContent"/>
     <w:basedOn w:val="Standard"/>
     <w:qFormat/>
-    <w:rsid w:val="00D41F32"/>
+    <w:rsid w:val="00DB52E9"/>
     <w:pPr>
       <w:pBdr>
         <w:top w:val="none" w:sz="0" w:space="0" w:color="auto"/>
@@ -6715,7 +7771,7 @@
       <w:spacing w:line="264" w:lineRule="auto"/>
     </w:pPr>
     <w:rPr>
-      <w:rFonts w:ascii="Arial" w:eastAsia="Times New Roman" w:hAnsi="Arial" w:cs="Times New Roman"/>
+      <w:rFonts w:eastAsia="Times New Roman" w:cs="Times New Roman"/>
       <w:color w:val="000000"/>
       <w:szCs w:val="18"/>
       <w:lang w:val="de-DE" w:eastAsia="zh-CN"/>
@@ -6959,7 +8015,7 @@
 </file>
 
 <file path=customXml/itemProps1.xml><?xml version="1.0" encoding="utf-8"?>
-<ds:datastoreItem xmlns:ds="http://schemas.openxmlformats.org/officeDocument/2006/customXml" ds:itemID="{AA1F6F4A-DFC3-4350-A8F6-17D32FEE8319}">
+<ds:datastoreItem xmlns:ds="http://schemas.openxmlformats.org/officeDocument/2006/customXml" ds:itemID="{6CD17FBE-0C59-4D32-A72D-602A94B8B17F}">
   <ds:schemaRefs>
     <ds:schemaRef ds:uri="http://schemas.openxmlformats.org/officeDocument/2006/bibliography"/>
   </ds:schemaRefs>

</xml_diff>